<commit_message>
fix quản lý và chức năng tra cứu khách hàng
</commit_message>
<xml_diff>
--- a/Loi/thietke_qlkhachhang.docx
+++ b/Loi/thietke_qlkhachhang.docx
@@ -2332,13 +2332,7 @@
             </w:r>
             <w:proofErr w:type="gramEnd"/>
             <w:r>
-              <w:t>1</w:t>
-            </w:r>
-            <w:r>
-              <w:t>2</w:t>
-            </w:r>
-            <w:r>
-              <w:t>)</w:t>
+              <w:t>12)</w:t>
             </w:r>
           </w:p>
         </w:tc>
@@ -2397,10 +2391,7 @@
             </w:r>
             <w:proofErr w:type="gramEnd"/>
             <w:r>
-              <w:t>255</w:t>
-            </w:r>
-            <w:r>
-              <w:t>)</w:t>
+              <w:t>255)</w:t>
             </w:r>
           </w:p>
         </w:tc>
@@ -2409,9 +2400,8 @@
             <w:tcW w:w="1594" w:type="dxa"/>
           </w:tcPr>
           <w:p>
-            <w:r>
-              <w:t>Not null</w:t>
-            </w:r>
+            <w:bookmarkStart w:id="0" w:name="_GoBack"/>
+            <w:bookmarkEnd w:id="0"/>
           </w:p>
         </w:tc>
         <w:tc>
@@ -4493,10 +4483,7 @@
       </w:r>
     </w:p>
     <w:p/>
-    <w:p>
-      <w:bookmarkStart w:id="0" w:name="_GoBack"/>
-      <w:bookmarkEnd w:id="0"/>
-    </w:p>
+    <w:p/>
     <w:sectPr>
       <w:pgSz w:w="12240" w:h="15840"/>
       <w:pgMar w:top="1440" w:right="1440" w:bottom="1440" w:left="1440" w:header="720" w:footer="720" w:gutter="0"/>

</xml_diff>